<commit_message>
Fixat puzzel för policy document
</commit_message>
<xml_diff>
--- a/Webpages/internFöretagsHemsida/server/Word/Cell Phone Policy.docx
+++ b/Webpages/internFöretagsHemsida/server/Word/Cell Phone Policy.docx
@@ -43,7 +43,67 @@
           <w:rFonts w:ascii="Arial Narrow" w:eastAsia="Calibri" w:hAnsi="Arial Narrow" w:cs="Times New Roman"/>
           <w:szCs w:val="24"/>
         </w:rPr>
-        <w:t>The cellular phone policy applies to any device that makes or receives phone calls, leaves messages, sends text messages, surfs the Internet, or downloads and allows for the reading of and responding to email whether the device is company-supplied or personally owned.</w:t>
+        <w:t xml:space="preserve">The cellular phone policy applies to any device that makes or receives </w:t>
+      </w:r>
+      <w:r>
+        <w:rPr>
+          <w:rFonts w:ascii="Arial Narrow" w:eastAsia="Calibri" w:hAnsi="Arial Narrow" w:cs="Times New Roman"/>
+          <w:szCs w:val="24"/>
+          <w:u w:val="single"/>
+        </w:rPr>
+        <w:t>phone</w:t>
+      </w:r>
+      <w:r>
+        <w:rPr>
+          <w:rFonts w:ascii="Arial Narrow" w:eastAsia="Calibri" w:hAnsi="Arial Narrow" w:cs="Times New Roman"/>
+          <w:szCs w:val="24"/>
+        </w:rPr>
+        <w:t xml:space="preserve"> calls, leaves messages, sends text messages, surfs the Internet, or downloads and allows for the </w:t>
+      </w:r>
+      <w:r>
+        <w:rPr>
+          <w:rFonts w:ascii="Arial Narrow" w:eastAsia="Calibri" w:hAnsi="Arial Narrow" w:cs="Times New Roman"/>
+          <w:szCs w:val="24"/>
+          <w:u w:val="single"/>
+        </w:rPr>
+        <w:t>reading</w:t>
+      </w:r>
+      <w:r>
+        <w:rPr>
+          <w:rFonts w:ascii="Arial Narrow" w:eastAsia="Calibri" w:hAnsi="Arial Narrow" w:cs="Times New Roman"/>
+          <w:szCs w:val="24"/>
+        </w:rPr>
+        <w:t xml:space="preserve"> of and responding to </w:t>
+      </w:r>
+      <w:r>
+        <w:rPr>
+          <w:rFonts w:ascii="Arial Narrow" w:eastAsia="Calibri" w:hAnsi="Arial Narrow" w:cs="Times New Roman"/>
+          <w:szCs w:val="24"/>
+          <w:u w:val="single"/>
+        </w:rPr>
+        <w:t>email</w:t>
+      </w:r>
+      <w:r>
+        <w:rPr>
+          <w:rFonts w:ascii="Arial Narrow" w:eastAsia="Calibri" w:hAnsi="Arial Narrow" w:cs="Times New Roman"/>
+          <w:szCs w:val="24"/>
+        </w:rPr>
+        <w:t xml:space="preserve"> whether the device is company-</w:t>
+      </w:r>
+      <w:r>
+        <w:rPr>
+          <w:rFonts w:ascii="Arial Narrow" w:eastAsia="Calibri" w:hAnsi="Arial Narrow" w:cs="Times New Roman"/>
+          <w:szCs w:val="24"/>
+          <w:u w:val="single"/>
+        </w:rPr>
+        <w:t>supplied</w:t>
+      </w:r>
+      <w:r>
+        <w:rPr>
+          <w:rFonts w:ascii="Arial Narrow" w:eastAsia="Calibri" w:hAnsi="Arial Narrow" w:cs="Times New Roman"/>
+          <w:szCs w:val="24"/>
+        </w:rPr>
+        <w:t xml:space="preserve"> or personally owned.</w:t>
       </w:r>
     </w:p>
     <w:p>
@@ -62,7 +122,61 @@
           <w:bCs/>
           <w:szCs w:val="24"/>
         </w:rPr>
-        <w:t>Cell Phones or Similar Devices at Work</w:t>
+        <w:t xml:space="preserve">Cell Phones or Similar </w:t>
+      </w:r>
+      <w:r>
+        <w:rPr>
+          <w:rFonts w:ascii="Arial Narrow" w:eastAsia="Calibri" w:hAnsi="Arial Narrow" w:cs="Times New Roman"/>
+          <w:b/>
+          <w:bCs/>
+          <w:szCs w:val="24"/>
+        </w:rPr>
+        <w:t>d</w:t>
+      </w:r>
+      <w:r>
+        <w:rPr>
+          <w:rFonts w:ascii="Arial Narrow" w:eastAsia="Calibri" w:hAnsi="Arial Narrow" w:cs="Times New Roman"/>
+          <w:b/>
+          <w:bCs/>
+          <w:szCs w:val="24"/>
+        </w:rPr>
+        <w:t xml:space="preserve">evices </w:t>
+      </w:r>
+      <w:r>
+        <w:rPr>
+          <w:rFonts w:ascii="Arial Narrow" w:eastAsia="Calibri" w:hAnsi="Arial Narrow" w:cs="Times New Roman"/>
+          <w:b/>
+          <w:bCs/>
+          <w:szCs w:val="24"/>
+        </w:rPr>
+        <w:t>a</w:t>
+      </w:r>
+      <w:r>
+        <w:rPr>
+          <w:rFonts w:ascii="Arial Narrow" w:eastAsia="Calibri" w:hAnsi="Arial Narrow" w:cs="Times New Roman"/>
+          <w:b/>
+          <w:bCs/>
+          <w:szCs w:val="24"/>
+        </w:rPr>
+        <w:t xml:space="preserve">t </w:t>
+      </w:r>
+      <w:r>
+        <w:rPr>
+          <w:rFonts w:ascii="Arial Narrow" w:eastAsia="Calibri" w:hAnsi="Arial Narrow" w:cs="Times New Roman"/>
+          <w:b/>
+          <w:bCs/>
+          <w:szCs w:val="24"/>
+        </w:rPr>
+        <w:t>w</w:t>
+      </w:r>
+      <w:r>
+        <w:rPr>
+          <w:rFonts w:ascii="Arial Narrow" w:eastAsia="Calibri" w:hAnsi="Arial Narrow" w:cs="Times New Roman"/>
+          <w:b/>
+          <w:bCs/>
+          <w:szCs w:val="24"/>
+        </w:rPr>
+        <w:t>ork</w:t>
       </w:r>
     </w:p>
     <w:p>
@@ -75,18 +189,47 @@
       <w:r>
         <w:rPr>
           <w:rFonts w:ascii="Arial Narrow" w:eastAsia="Calibri" w:hAnsi="Arial Narrow" w:cs="Times New Roman"/>
-          <w:b/>
+          <w:bCs/>
+          <w:szCs w:val="24"/>
+        </w:rPr>
+        <w:t>Rozk Ai</w:t>
+      </w:r>
+      <w:r>
+        <w:rPr>
+          <w:rFonts w:ascii="Arial Narrow" w:eastAsia="Calibri" w:hAnsi="Arial Narrow" w:cs="Times New Roman"/>
+          <w:b/>
+          <w:szCs w:val="24"/>
+        </w:rPr>
+        <w:t xml:space="preserve"> </w:t>
+      </w:r>
+      <w:r>
+        <w:rPr>
+          <w:rFonts w:ascii="Arial Narrow" w:eastAsia="Calibri" w:hAnsi="Arial Narrow" w:cs="Times New Roman"/>
+          <w:szCs w:val="24"/>
+        </w:rPr>
+        <w:t>is</w:t>
+      </w:r>
+      <w:r>
+        <w:rPr>
+          <w:rFonts w:ascii="Arial Narrow" w:eastAsia="Calibri" w:hAnsi="Arial Narrow" w:cs="Times New Roman"/>
+          <w:szCs w:val="24"/>
+        </w:rPr>
+        <w:t xml:space="preserve"> aware that employees utilize their personal or company-</w:t>
+      </w:r>
+      <w:r>
+        <w:rPr>
+          <w:rFonts w:ascii="Arial Narrow" w:eastAsia="Calibri" w:hAnsi="Arial Narrow" w:cs="Times New Roman"/>
           <w:szCs w:val="24"/>
           <w:u w:val="single"/>
         </w:rPr>
-        <w:t xml:space="preserve">Rozk Ai </w:t>
-      </w:r>
-      <w:r>
-        <w:rPr>
-          <w:rFonts w:ascii="Arial Narrow" w:eastAsia="Calibri" w:hAnsi="Arial Narrow" w:cs="Times New Roman"/>
-          <w:szCs w:val="24"/>
-        </w:rPr>
-        <w:t xml:space="preserve">is aware that employees utilize their personal or company-supplied cellular phones for business purposes.  At the same time, cell phones are a distraction in the workplace.  To ensure the effectiveness of instruction/hands-on activities, in addition to safety of all employees; all employees are asked to leave cell phones at their desk or out of the working/learning environment.  Nevertheless, on the unusual occasion of an emergency or anticipated emergency that requires immediate attention, please inform your supervisor and ask for guidance. </w:t>
+        <w:t>supplied</w:t>
+      </w:r>
+      <w:r>
+        <w:rPr>
+          <w:rFonts w:ascii="Arial Narrow" w:eastAsia="Calibri" w:hAnsi="Arial Narrow" w:cs="Times New Roman"/>
+          <w:szCs w:val="24"/>
+        </w:rPr>
+        <w:t xml:space="preserve"> cellular phones for business purposes.  At the same time, cell phones are a distraction in the workplace.  To ensure the effectiveness of instruction/hands-on activities, in addition to safety of all employees; all employees are asked to leave cell phones at their desk or out of the working/learning environment.  Nevertheless, on the unusual occasion of an emergency or anticipated emergency that requires immediate attention, please inform your supervisor and ask for guidance. </w:t>
       </w:r>
     </w:p>
     <w:p>
@@ -107,11 +250,8 @@
         <w:r>
           <w:rPr>
             <w:rFonts w:ascii="Arial Narrow" w:eastAsia="Calibri" w:hAnsi="Arial Narrow" w:cs="Times New Roman"/>
-            <w:b/>
-            <w:bCs/>
             <w:smallCaps/>
             <w:szCs w:val="24"/>
-            <w:u w:val="single"/>
           </w:rPr>
           <w:t>employment termination</w:t>
         </w:r>

</xml_diff>

<commit_message>
Bugfix, pdf ändring och css
</commit_message>
<xml_diff>
--- a/Webpages/internFöretagsHemsida/server/Word/Cell Phone Policy.docx
+++ b/Webpages/internFöretagsHemsida/server/Word/Cell Phone Policy.docx
@@ -192,15 +192,7 @@
           <w:bCs/>
           <w:szCs w:val="24"/>
         </w:rPr>
-        <w:t>Rozk Ai</w:t>
-      </w:r>
-      <w:r>
-        <w:rPr>
-          <w:rFonts w:ascii="Arial Narrow" w:eastAsia="Calibri" w:hAnsi="Arial Narrow" w:cs="Times New Roman"/>
-          <w:b/>
-          <w:szCs w:val="24"/>
-        </w:rPr>
-        <w:t xml:space="preserve"> </w:t>
+        <w:t xml:space="preserve">Difax </w:t>
       </w:r>
       <w:r>
         <w:rPr>

</xml_diff>